<commit_message>
fix bug of operator :
</commit_message>
<xml_diff>
--- a/doc/词法分析器实验报告.docx
+++ b/doc/词法分析器实验报告.docx
@@ -158,6 +158,7 @@
             <w:dataBinding w:prefixMappings="xmlns:ns0='http://purl.org/dc/elements/1.1/' xmlns:ns1='http://schemas.openxmlformats.org/package/2006/metadata/core-properties' " w:xpath="/ns1:coreProperties[1]/ns0:subject[1]" w:storeItemID="{6C3C8BC8-F283-45AE-878A-BAB7291924A1}"/>
             <w:text/>
           </w:sdtPr>
+          <w:sdtEndPr/>
           <w:sdtContent>
             <w:p>
               <w:pPr>
@@ -272,6 +273,7 @@
                                     <w:calendar w:val="gregorian"/>
                                   </w:date>
                                 </w:sdtPr>
+                                <w:sdtEndPr/>
                                 <w:sdtContent>
                                   <w:p>
                                     <w:pPr>
@@ -318,6 +320,7 @@
                                     <w:dataBinding w:prefixMappings="xmlns:ns0='http://schemas.openxmlformats.org/officeDocument/2006/extended-properties' " w:xpath="/ns0:Properties[1]/ns0:Company[1]" w:storeItemID="{6668398D-A668-4E3E-A5EB-62B293D839F1}"/>
                                     <w:text/>
                                   </w:sdtPr>
+                                  <w:sdtEndPr/>
                                   <w:sdtContent>
                                     <w:r>
                                       <w:rPr>
@@ -498,17 +501,19 @@
           </w:r>
         </w:p>
         <w:p>
-          <w:bookmarkStart w:id="0" w:name="_GoBack"/>
           <w:r>
             <w:br w:type="page"/>
           </w:r>
         </w:p>
       </w:sdtContent>
     </w:sdt>
-    <w:bookmarkEnd w:id="0" w:displacedByCustomXml="next"/>
     <w:sdt>
       <w:sdtPr>
         <w:rPr>
+          <w:rFonts w:asciiTheme="minorHAnsi" w:eastAsiaTheme="minorEastAsia" w:hAnsiTheme="minorHAnsi" w:cstheme="minorBidi"/>
+          <w:color w:val="auto"/>
+          <w:sz w:val="21"/>
+          <w:szCs w:val="21"/>
           <w:lang w:val="zh-CN"/>
         </w:rPr>
         <w:id w:val="-1473669548"/>
@@ -519,12 +524,8 @@
       </w:sdtPr>
       <w:sdtEndPr>
         <w:rPr>
-          <w:rFonts w:asciiTheme="minorHAnsi" w:eastAsiaTheme="minorEastAsia" w:hAnsiTheme="minorHAnsi" w:cstheme="minorBidi"/>
           <w:b/>
           <w:bCs/>
-          <w:color w:val="auto"/>
-          <w:sz w:val="21"/>
-          <w:szCs w:val="21"/>
         </w:rPr>
       </w:sdtEndPr>
       <w:sdtContent>
@@ -1172,13 +1173,7 @@
         </w:p>
       </w:sdtContent>
     </w:sdt>
-    <w:p>
-      <w:pPr>
-        <w:rPr>
-          <w:rFonts w:hint="eastAsia"/>
-        </w:rPr>
-      </w:pPr>
-    </w:p>
+    <w:p/>
     <w:p/>
     <w:p/>
     <w:p>
@@ -1190,7 +1185,7 @@
       <w:pPr>
         <w:pStyle w:val="1"/>
       </w:pPr>
-      <w:bookmarkStart w:id="1" w:name="_Toc464819103"/>
+      <w:bookmarkStart w:id="0" w:name="_Toc464819103"/>
       <w:r>
         <w:rPr>
           <w:rFonts w:hint="eastAsia"/>
@@ -1198,7 +1193,7 @@
         <w:lastRenderedPageBreak/>
         <w:t>1 实验目的</w:t>
       </w:r>
-      <w:bookmarkEnd w:id="1"/>
+      <w:bookmarkEnd w:id="0"/>
     </w:p>
     <w:p>
       <w:r>
@@ -1215,14 +1210,14 @@
       <w:pPr>
         <w:pStyle w:val="1"/>
       </w:pPr>
-      <w:bookmarkStart w:id="2" w:name="_Toc464819104"/>
+      <w:bookmarkStart w:id="1" w:name="_Toc464819104"/>
       <w:r>
         <w:rPr>
           <w:rFonts w:hint="eastAsia"/>
         </w:rPr>
         <w:t>2 内容描述</w:t>
       </w:r>
-      <w:bookmarkEnd w:id="2"/>
+      <w:bookmarkEnd w:id="1"/>
     </w:p>
     <w:p>
       <w:r>
@@ -1482,14 +1477,12 @@
                 <w:b w:val="0"/>
               </w:rPr>
             </w:pPr>
-            <w:proofErr w:type="spellStart"/>
             <w:r>
               <w:rPr>
                 <w:b w:val="0"/>
               </w:rPr>
               <w:t>int</w:t>
             </w:r>
-            <w:proofErr w:type="spellEnd"/>
           </w:p>
         </w:tc>
         <w:tc>
@@ -2967,7 +2960,6 @@
                 <w:b w:val="0"/>
               </w:rPr>
             </w:pPr>
-            <w:proofErr w:type="spellStart"/>
             <w:r>
               <w:rPr>
                 <w:rFonts w:hint="eastAsia"/>
@@ -2975,7 +2967,6 @@
               </w:rPr>
               <w:t>struct</w:t>
             </w:r>
-            <w:proofErr w:type="spellEnd"/>
           </w:p>
         </w:tc>
         <w:tc>
@@ -3057,7 +3048,6 @@
                 <w:b w:val="0"/>
               </w:rPr>
             </w:pPr>
-            <w:proofErr w:type="spellStart"/>
             <w:r>
               <w:rPr>
                 <w:rFonts w:hint="eastAsia"/>
@@ -3071,7 +3061,6 @@
               </w:rPr>
               <w:t>def</w:t>
             </w:r>
-            <w:proofErr w:type="spellEnd"/>
           </w:p>
         </w:tc>
         <w:tc>
@@ -3152,7 +3141,6 @@
                 <w:b w:val="0"/>
               </w:rPr>
             </w:pPr>
-            <w:proofErr w:type="spellStart"/>
             <w:r>
               <w:rPr>
                 <w:rFonts w:hint="eastAsia"/>
@@ -3160,7 +3148,6 @@
               </w:rPr>
               <w:t>const</w:t>
             </w:r>
-            <w:proofErr w:type="spellEnd"/>
           </w:p>
         </w:tc>
         <w:tc>
@@ -3592,7 +3579,6 @@
                 <w:b w:val="0"/>
               </w:rPr>
             </w:pPr>
-            <w:proofErr w:type="spellStart"/>
             <w:r>
               <w:rPr>
                 <w:rFonts w:hint="eastAsia"/>
@@ -3600,7 +3586,6 @@
               </w:rPr>
               <w:t>undefned</w:t>
             </w:r>
-            <w:proofErr w:type="spellEnd"/>
           </w:p>
         </w:tc>
         <w:tc>
@@ -4179,6 +4164,89 @@
           </w:p>
         </w:tc>
       </w:tr>
+      <w:tr>
+        <w:trPr>
+          <w:cnfStyle w:val="000000100000" w:firstRow="0" w:lastRow="0" w:firstColumn="0" w:lastColumn="0" w:oddVBand="0" w:evenVBand="0" w:oddHBand="1" w:evenHBand="0" w:firstRowFirstColumn="0" w:firstRowLastColumn="0" w:lastRowFirstColumn="0" w:lastRowLastColumn="0"/>
+          <w:jc w:val="center"/>
+        </w:trPr>
+        <w:tc>
+          <w:tcPr>
+            <w:cnfStyle w:val="001000000000" w:firstRow="0" w:lastRow="0" w:firstColumn="1" w:lastColumn="0" w:oddVBand="0" w:evenVBand="0" w:oddHBand="0" w:evenHBand="0" w:firstRowFirstColumn="0" w:firstRowLastColumn="0" w:lastRowFirstColumn="0" w:lastRowLastColumn="0"/>
+            <w:tcW w:w="2434" w:type="dxa"/>
+            <w:vAlign w:val="center"/>
+          </w:tcPr>
+          <w:p>
+            <w:pPr>
+              <w:jc w:val="center"/>
+              <w:rPr>
+                <w:b w:val="0"/>
+              </w:rPr>
+            </w:pPr>
+          </w:p>
+        </w:tc>
+        <w:tc>
+          <w:tcPr>
+            <w:tcW w:w="2434" w:type="dxa"/>
+            <w:tcBorders>
+              <w:right w:val="double" w:sz="4" w:space="0" w:color="5B9BD5" w:themeColor="accent1"/>
+            </w:tcBorders>
+            <w:vAlign w:val="center"/>
+          </w:tcPr>
+          <w:p>
+            <w:pPr>
+              <w:jc w:val="center"/>
+              <w:cnfStyle w:val="000000100000" w:firstRow="0" w:lastRow="0" w:firstColumn="0" w:lastColumn="0" w:oddVBand="0" w:evenVBand="0" w:oddHBand="1" w:evenHBand="0" w:firstRowFirstColumn="0" w:firstRowLastColumn="0" w:lastRowFirstColumn="0" w:lastRowLastColumn="0"/>
+            </w:pPr>
+          </w:p>
+        </w:tc>
+        <w:tc>
+          <w:tcPr>
+            <w:tcW w:w="2434" w:type="dxa"/>
+            <w:tcBorders>
+              <w:left w:val="double" w:sz="4" w:space="0" w:color="5B9BD5" w:themeColor="accent1"/>
+            </w:tcBorders>
+            <w:vAlign w:val="center"/>
+          </w:tcPr>
+          <w:p>
+            <w:pPr>
+              <w:jc w:val="center"/>
+              <w:cnfStyle w:val="000000100000" w:firstRow="0" w:lastRow="0" w:firstColumn="0" w:lastColumn="0" w:oddVBand="0" w:evenVBand="0" w:oddHBand="1" w:evenHBand="0" w:firstRowFirstColumn="0" w:firstRowLastColumn="0" w:lastRowFirstColumn="0" w:lastRowLastColumn="0"/>
+              <w:rPr>
+                <w:rFonts w:hint="eastAsia"/>
+              </w:rPr>
+            </w:pPr>
+            <w:r>
+              <w:rPr>
+                <w:rFonts w:hint="eastAsia"/>
+              </w:rPr>
+              <w:t>:</w:t>
+            </w:r>
+          </w:p>
+        </w:tc>
+        <w:tc>
+          <w:tcPr>
+            <w:tcW w:w="2434" w:type="dxa"/>
+            <w:vAlign w:val="center"/>
+          </w:tcPr>
+          <w:p>
+            <w:pPr>
+              <w:jc w:val="center"/>
+              <w:cnfStyle w:val="000000100000" w:firstRow="0" w:lastRow="0" w:firstColumn="0" w:lastColumn="0" w:oddVBand="0" w:evenVBand="0" w:oddHBand="1" w:evenHBand="0" w:firstRowFirstColumn="0" w:firstRowLastColumn="0" w:lastRowFirstColumn="0" w:lastRowLastColumn="0"/>
+              <w:rPr>
+                <w:rFonts w:hint="eastAsia"/>
+              </w:rPr>
+            </w:pPr>
+            <w:r>
+              <w:rPr>
+                <w:rFonts w:hint="eastAsia"/>
+              </w:rPr>
+              <w:t>57</w:t>
+            </w:r>
+            <w:bookmarkStart w:id="2" w:name="_GoBack"/>
+            <w:bookmarkEnd w:id="2"/>
+          </w:p>
+        </w:tc>
+      </w:tr>
     </w:tbl>
     <w:p>
       <w:pPr>
@@ -4212,14 +4280,7 @@
         <w:rPr>
           <w:rFonts w:hint="eastAsia"/>
         </w:rPr>
-        <w:t>本次实验通过是基于最小或状态数以后的DFA来进行编程的，所以准备工作是要人工将以上定义的C语言缩减版转化成对应的NFA再转化成</w:t>
-      </w:r>
-      <w:proofErr w:type="spellStart"/>
-      <w:r>
-        <w:rPr>
-          <w:rFonts w:hint="eastAsia"/>
-        </w:rPr>
-        <w:t>DFA</w:t>
+        <w:t>本次实验通过是基于最小或状态数以后的DFA来进行编程的，所以准备工作是要人工将以上定义的C语言缩减版转化成对应的NFA再转化成DFA</w:t>
       </w:r>
       <w:r>
         <w:rPr>
@@ -4228,19 +4289,11 @@
         </w:rPr>
         <w:t>o</w:t>
       </w:r>
-      <w:proofErr w:type="spellEnd"/>
       <w:r>
         <w:rPr>
           <w:rFonts w:hint="eastAsia"/>
         </w:rPr>
-        <w:t>，然后程序通过</w:t>
-      </w:r>
-      <w:proofErr w:type="spellStart"/>
-      <w:r>
-        <w:rPr>
-          <w:rFonts w:hint="eastAsia"/>
-        </w:rPr>
-        <w:t>DFA</w:t>
+        <w:t>，然后程序通过DFA</w:t>
       </w:r>
       <w:r>
         <w:rPr>
@@ -4249,7 +4302,6 @@
         </w:rPr>
         <w:t>o</w:t>
       </w:r>
-      <w:proofErr w:type="spellEnd"/>
       <w:r>
         <w:rPr>
           <w:rFonts w:hint="eastAsia"/>
@@ -4296,14 +4348,7 @@
         <w:rPr>
           <w:rFonts w:hint="eastAsia"/>
         </w:rPr>
-        <w:t>通过手工运算，得出本次实验所需的</w:t>
-      </w:r>
-      <w:proofErr w:type="spellStart"/>
-      <w:r>
-        <w:rPr>
-          <w:rFonts w:hint="eastAsia"/>
-        </w:rPr>
-        <w:t>DFA</w:t>
+        <w:t>通过手工运算，得出本次实验所需的DFA</w:t>
       </w:r>
       <w:r>
         <w:rPr>
@@ -4312,7 +4357,6 @@
         </w:rPr>
         <w:t>o</w:t>
       </w:r>
-      <w:proofErr w:type="spellEnd"/>
       <w:r>
         <w:rPr>
           <w:rFonts w:hint="eastAsia"/>
@@ -4616,33 +4660,14 @@
       </w:r>
     </w:p>
     <w:p>
-      <w:pPr>
+      <w:r>
+        <w:tab/>
+      </w:r>
+      <w:r>
         <w:rPr>
           <w:rFonts w:hint="eastAsia"/>
         </w:rPr>
-      </w:pPr>
-      <w:r>
-        <w:tab/>
-      </w:r>
-      <w:r>
-        <w:rPr>
-          <w:rFonts w:hint="eastAsia"/>
-        </w:rPr>
-        <w:t>状态图中0状态有一个</w:t>
-      </w:r>
-      <w:proofErr w:type="gramStart"/>
-      <w:r>
-        <w:rPr>
-          <w:rFonts w:hint="eastAsia"/>
-        </w:rPr>
-        <w:t>发出边</w:t>
-      </w:r>
-      <w:proofErr w:type="gramEnd"/>
-      <w:r>
-        <w:rPr>
-          <w:rFonts w:hint="eastAsia"/>
-        </w:rPr>
-        <w:t>为other的边，这表示如果读到不支持的字符，则进入-</w:t>
+        <w:t>状态图中0状态有一个发出边为other的边，这表示如果读到不支持的字符，则进入-</w:t>
       </w:r>
       <w:r>
         <w:t>1</w:t>
@@ -4716,7 +4741,6 @@
       <w:pPr>
         <w:jc w:val="center"/>
       </w:pPr>
-      <w:proofErr w:type="spellStart"/>
       <w:r>
         <w:t>I</w:t>
       </w:r>
@@ -4729,7 +4753,6 @@
       <w:r>
         <w:t>.c</w:t>
       </w:r>
-      <w:proofErr w:type="spellEnd"/>
     </w:p>
     <w:p>
       <w:pPr>
@@ -4790,13 +4813,7 @@
         <w:t>output.txt</w:t>
       </w:r>
     </w:p>
-    <w:p>
-      <w:pPr>
-        <w:rPr>
-          <w:rFonts w:hint="eastAsia"/>
-        </w:rPr>
-      </w:pPr>
-    </w:p>
+    <w:p/>
     <w:p>
       <w:pPr>
         <w:pStyle w:val="1"/>
@@ -4863,11 +4880,6 @@
       <w:bookmarkEnd w:id="9"/>
     </w:p>
     <w:p>
-      <w:pPr>
-        <w:rPr>
-          <w:rFonts w:hint="eastAsia"/>
-        </w:rPr>
-      </w:pPr>
       <w:r>
         <w:tab/>
       </w:r>
@@ -4928,6 +4940,7 @@
         <w:docPartUnique/>
       </w:docPartObj>
     </w:sdtPr>
+    <w:sdtEndPr/>
     <w:sdtContent>
       <w:p>
         <w:pPr>
@@ -4948,7 +4961,7 @@
             <w:noProof/>
             <w:lang w:val="zh-CN"/>
           </w:rPr>
-          <w:t>7</w:t>
+          <w:t>2</w:t>
         </w:r>
         <w:r>
           <w:fldChar w:fldCharType="end"/>
@@ -6470,13 +6483,6 @@
 
 <file path=word/glossary/fontTable.xml><?xml version="1.0" encoding="utf-8"?>
 <w:fonts xmlns:mc="http://schemas.openxmlformats.org/markup-compatibility/2006" xmlns:r="http://schemas.openxmlformats.org/officeDocument/2006/relationships" xmlns:w="http://schemas.openxmlformats.org/wordprocessingml/2006/main" xmlns:w14="http://schemas.microsoft.com/office/word/2010/wordml" xmlns:w15="http://schemas.microsoft.com/office/word/2012/wordml" xmlns:w16se="http://schemas.microsoft.com/office/word/2015/wordml/symex" mc:Ignorable="w14 w15 w16se">
-  <w:font w:name="Times New Roman">
-    <w:panose1 w:val="02020603050405020304"/>
-    <w:charset w:val="00"/>
-    <w:family w:val="roman"/>
-    <w:pitch w:val="variable"/>
-    <w:sig w:usb0="E0002EFF" w:usb1="C000785B" w:usb2="00000009" w:usb3="00000000" w:csb0="000001FF" w:csb1="00000000"/>
-  </w:font>
   <w:font w:name="等线">
     <w:altName w:val="DengXian"/>
     <w:panose1 w:val="02010600030101010101"/>
@@ -6484,6 +6490,13 @@
     <w:family w:val="auto"/>
     <w:pitch w:val="variable"/>
     <w:sig w:usb0="A00002BF" w:usb1="38CF7CFA" w:usb2="00000016" w:usb3="00000000" w:csb0="0004000F" w:csb1="00000000"/>
+  </w:font>
+  <w:font w:name="Times New Roman">
+    <w:panose1 w:val="02020603050405020304"/>
+    <w:charset w:val="00"/>
+    <w:family w:val="roman"/>
+    <w:pitch w:val="variable"/>
+    <w:sig w:usb0="E0002EFF" w:usb1="C000785B" w:usb2="00000009" w:usb3="00000000" w:csb0="000001FF" w:csb1="00000000"/>
   </w:font>
   <w:font w:name="等线 Light">
     <w:panose1 w:val="02010600030101010101"/>
@@ -6521,6 +6534,7 @@
   </w:compat>
   <w:rsids>
     <w:rsidRoot w:val="005841C2"/>
+    <w:rsid w:val="00071767"/>
     <w:rsid w:val="00287ED1"/>
     <w:rsid w:val="005841C2"/>
     <w:rsid w:val="00693391"/>
@@ -7279,7 +7293,7 @@
 </file>
 
 <file path=customXml/itemProps2.xml><?xml version="1.0" encoding="utf-8"?>
-<ds:datastoreItem xmlns:ds="http://schemas.openxmlformats.org/officeDocument/2006/customXml" ds:itemID="{9D0FC2C8-9BF6-4EF8-A762-A3DA9A2C600A}">
+<ds:datastoreItem xmlns:ds="http://schemas.openxmlformats.org/officeDocument/2006/customXml" ds:itemID="{F8049859-091D-474A-8DE9-E25EEC6B47DE}">
   <ds:schemaRefs>
     <ds:schemaRef ds:uri="http://schemas.openxmlformats.org/officeDocument/2006/bibliography"/>
   </ds:schemaRefs>

</xml_diff>